<commit_message>
Final edits. Submission ready.
</commit_message>
<xml_diff>
--- a/reports/finaldraft.docx
+++ b/reports/finaldraft.docx
@@ -56,7 +56,17 @@
           <w:sz w:val="28"/>
           <w:szCs w:val="28"/>
         </w:rPr>
-        <w:t>Paper Track: Other Sports</w:t>
+        <w:t>Shane Bussmann* and Geoa Geer</w:t>
+      </w:r>
+      <w:r>
+        <w:rPr>
+          <w:rFonts w:ascii="Cambria" w:hAnsi="Cambria"/>
+          <w:b/>
+          <w:sz w:val="28"/>
+          <w:szCs w:val="28"/>
+          <w:vertAlign w:val="superscript"/>
+        </w:rPr>
+        <w:t>+</w:t>
       </w:r>
     </w:p>
     <w:p>
@@ -77,14 +87,87 @@
           <w:sz w:val="28"/>
           <w:szCs w:val="28"/>
         </w:rPr>
-        <w:t>Paper ID</w:t>
-      </w:r>
-      <w:r>
+        <w:t>* Understory Weather</w:t>
+      </w:r>
+    </w:p>
+    <w:p>
+      <w:pPr>
+        <w:tabs>
+          <w:tab w:val="left" w:pos="2304"/>
+        </w:tabs>
+        <w:jc w:val="center"/>
         <w:rPr>
           <w:rFonts w:ascii="Cambria" w:hAnsi="Cambria"/>
           <w:sz w:val="28"/>
           <w:szCs w:val="28"/>
         </w:rPr>
+      </w:pPr>
+      <w:r>
+        <w:rPr>
+          <w:rFonts w:ascii="Cambria" w:hAnsi="Cambria"/>
+          <w:b/>
+          <w:sz w:val="28"/>
+          <w:szCs w:val="28"/>
+          <w:vertAlign w:val="superscript"/>
+        </w:rPr>
+        <w:t>+</w:t>
+      </w:r>
+      <w:r>
+        <w:rPr>
+          <w:rFonts w:ascii="Cambria" w:hAnsi="Cambria"/>
+          <w:sz w:val="28"/>
+          <w:szCs w:val="28"/>
+        </w:rPr>
+        <w:t xml:space="preserve"> Boston Ultimate Disc Alliance</w:t>
+      </w:r>
+    </w:p>
+    <w:p>
+      <w:pPr>
+        <w:tabs>
+          <w:tab w:val="left" w:pos="2304"/>
+        </w:tabs>
+        <w:jc w:val="center"/>
+        <w:rPr>
+          <w:rFonts w:ascii="Cambria" w:hAnsi="Cambria"/>
+          <w:sz w:val="28"/>
+          <w:szCs w:val="28"/>
+        </w:rPr>
+      </w:pPr>
+      <w:r>
+        <w:rPr>
+          <w:rFonts w:ascii="Cambria" w:hAnsi="Cambria"/>
+          <w:sz w:val="28"/>
+          <w:szCs w:val="28"/>
+        </w:rPr>
+        <w:t>Paper Track: Other Sports</w:t>
+      </w:r>
+    </w:p>
+    <w:p>
+      <w:pPr>
+        <w:tabs>
+          <w:tab w:val="left" w:pos="2304"/>
+        </w:tabs>
+        <w:jc w:val="center"/>
+        <w:rPr>
+          <w:rFonts w:ascii="Cambria" w:hAnsi="Cambria"/>
+          <w:sz w:val="28"/>
+          <w:szCs w:val="28"/>
+        </w:rPr>
+      </w:pPr>
+      <w:r>
+        <w:rPr>
+          <w:rFonts w:ascii="Cambria" w:hAnsi="Cambria"/>
+          <w:sz w:val="28"/>
+          <w:szCs w:val="28"/>
+        </w:rPr>
+        <w:t>Paper ID</w:t>
+      </w:r>
+      <w:r>
+        <w:rPr>
+          <w:rFonts w:ascii="Cambria" w:hAnsi="Cambria"/>
+          <w:sz w:val="28"/>
+          <w:szCs w:val="28"/>
+        </w:rPr>
         <w:t>: 1576</w:t>
       </w:r>
     </w:p>
@@ -117,21 +200,21 @@
           <w:sz w:val="22"/>
           <w:szCs w:val="22"/>
         </w:rPr>
-        <w:t xml:space="preserve">Close to 1.4 million people in the United States play the sport of ultimate frisbee at least 13 times annually. Many of these core participants play in recreational leagues that attempt to build balanced teams by assigning players according to skill level. Historically, skill level has been determined by each player’s self-assessment. Such ratings tend to be biased and create significantly imbalanced teams. In this contribution, we use seven years of recreational ultimate frisbee league data from one of the largest ultimate frisbee organizations in the world, the Boston Ultimate Disc Alliance. We show that a rating system based on self-assessment regularly results in 8% of teams </w:t>
-      </w:r>
-      <w:r>
-        <w:rPr>
-          <w:sz w:val="22"/>
-          <w:szCs w:val="22"/>
-        </w:rPr>
-        <w:t>in each</w:t>
-      </w:r>
-      <w:r>
-        <w:rPr>
-          <w:sz w:val="22"/>
-          <w:szCs w:val="22"/>
-        </w:rPr>
-        <w:t xml:space="preserve"> league losing more than 85% of their games—approximately double the rate expected if teams were equal in skill level. We introduce an alternative method for rating players based on their playing history, which builds a more accurate measure of their ability and a better forecast of their team’s success. We provide guidelines for organizers to follow when incorporating this data-driven rating system into their recreational ultimate frisbee leagues.</w:t>
+        <w:t xml:space="preserve">Close to 1.4 million people in the United States play the sport of ultimate frisbee at least 13 times annually. Many of these core participants play in recreational leagues that attempt to build balanced teams by assigning players according to skill level. Historically, skill level has been determined by each player’s self-assessment. Such ratings tend to be biased and create significantly imbalanced teams. In this contribution, we use seven years of recreational ultimate frisbee league data from one of the largest ultimate frisbee organizations in the world, the Boston Ultimate Disc Alliance. We show that a rating system based on self-assessment regularly results in </w:t>
+      </w:r>
+      <w:r>
+        <w:rPr>
+          <w:sz w:val="22"/>
+          <w:szCs w:val="22"/>
+        </w:rPr>
+        <w:t>highly imbalanced teams</w:t>
+      </w:r>
+      <w:r>
+        <w:rPr>
+          <w:sz w:val="22"/>
+          <w:szCs w:val="22"/>
+        </w:rPr>
+        <w:t>. We introduce an alternative method for rating players based on their playing history, which builds a more accurate measure of their ability and a better forecast of their team’s success. We provide guidelines for organizers to follow when incorporating this data-driven rating system into their recreational ultimate frisbee leagues.</w:t>
       </w:r>
     </w:p>
     <w:p>
@@ -293,7 +376,7 @@
           <w:sz w:val="22"/>
           <w:szCs w:val="22"/>
         </w:rPr>
-        <w:t xml:space="preserve">Another manifestation of Ultimate’s “Spirit of the Game” is the emphasis on individual assessment when determining skill level of the participants in a recreational league. A robust measure of skill level is critical to creating balanced teams. Historically, teams in recreational leagues have been created by ranking players according to their self-assessed skill level and then assigning them to </w:t>
+        <w:t xml:space="preserve">Another manifestation of Ultimate’s “Spirit of the Game” is the emphasis on individual assessment when determining skill level of the participants in a recreational league. A robust measure of skill </w:t>
       </w:r>
       <w:r>
         <w:rPr>
@@ -301,7 +384,7 @@
           <w:szCs w:val="22"/>
         </w:rPr>
         <w:lastRenderedPageBreak/>
-        <w:t>teams according to a snake-like draft system in which the order reverses with each round. The team that drafts first in round 1 drafts last in round 2, then first in round 3, etc.</w:t>
+        <w:t>level is critical to creating balanced teams. Historically, teams in recreational leagues have been created by ranking players according to their self-assessed skill level and then assigning them to teams according to a snake-like draft system in which the order reverses with each round. The team that drafts first in round 1 drafts last in round 2, then first in round 3, etc.</w:t>
       </w:r>
     </w:p>
     <w:p>
@@ -598,7 +681,21 @@
           <w:sz w:val="22"/>
           <w:szCs w:val="22"/>
         </w:rPr>
-        <w:t>. We choose points per game differential for two reasons. One is that these BUDA recreational leagues only have seven games per season, so using won-loss records leaves the sample size very small. There are typically 15-20 points scored per game, so using point differential increases the sample size significantly. The second reason is more philosophical in nature. For the purposes of a recreational league, it is our belief that a team that loses every game by only one point has a better experience than a team that wins one game out of seven but loses on average by four points.</w:t>
+        <w:t>. We choose points per game differential for two reasons. One is that these BUDA recreational leagues only have seven games per season, so using won-loss records leaves the sample size very small. There are typically 15-20 points scored per game, so using point</w:t>
+      </w:r>
+      <w:r>
+        <w:rPr>
+          <w:sz w:val="22"/>
+          <w:szCs w:val="22"/>
+        </w:rPr>
+        <w:t>s per game</w:t>
+      </w:r>
+      <w:r>
+        <w:rPr>
+          <w:sz w:val="22"/>
+          <w:szCs w:val="22"/>
+        </w:rPr>
+        <w:t xml:space="preserve"> differential increases the sample size significantly. The second reason is more philosophical in nature. For the purposes of a recreational league, it is our belief that a team that loses every game by only one point has a better experience than a team that wins one game out of seven but loses on average by four points.</w:t>
       </w:r>
     </w:p>
     <w:p>
@@ -651,7 +748,35 @@
           <w:sz w:val="22"/>
           <w:szCs w:val="22"/>
         </w:rPr>
-        <w:t>To understand whether these numbers are consistent with expectations for a balanced league, we simulate games between equally skilled teams and monitor the simulated point differentials. BUDA spring league games last 70 minutes. Teams combine to score 18 points per game, on average. This implies a point-scoring rate of 0.26 points/minute, or 0.13 points/minute for a single team. BUDA does not collect data on when points are scored, so we assume that point-scoring in Ultimate follows a Poisson distribution, similar to soccer</w:t>
+        <w:t xml:space="preserve">To understand </w:t>
+      </w:r>
+      <w:r>
+        <w:rPr>
+          <w:sz w:val="22"/>
+          <w:szCs w:val="22"/>
+        </w:rPr>
+        <w:t>how</w:t>
+      </w:r>
+      <w:r>
+        <w:rPr>
+          <w:sz w:val="22"/>
+          <w:szCs w:val="22"/>
+        </w:rPr>
+        <w:t xml:space="preserve"> these numbers </w:t>
+      </w:r>
+      <w:r>
+        <w:rPr>
+          <w:sz w:val="22"/>
+          <w:szCs w:val="22"/>
+        </w:rPr>
+        <w:t>compare to</w:t>
+      </w:r>
+      <w:r>
+        <w:rPr>
+          <w:sz w:val="22"/>
+          <w:szCs w:val="22"/>
+        </w:rPr>
+        <w:t xml:space="preserve"> expectations for a balanced league, we simulate games between equally skilled teams and monitor the simulated point differentials. BUDA spring league games last 70 minutes. Teams combine to score 18 points per game, on average. This implies a point-scoring rate of 0.26 points/minute, or 0.13 points/minute for a single team. BUDA does not collect data on when points are scored, so we assume that point-scoring in Ultimate follows a Poisson distribution, similar to soccer</w:t>
       </w:r>
       <w:r>
         <w:rPr>
@@ -755,7 +880,28 @@
           <w:sz w:val="22"/>
           <w:szCs w:val="22"/>
         </w:rPr>
-        <w:t xml:space="preserve">time remaining decreases, the chance of a tie increases gradually. With 10 minutes remaining, the chance of a tie begins to increase dramatically, but each team </w:t>
+        <w:t xml:space="preserve">remaining </w:t>
+      </w:r>
+      <w:r>
+        <w:rPr>
+          <w:sz w:val="22"/>
+          <w:szCs w:val="22"/>
+        </w:rPr>
+        <w:t xml:space="preserve">time </w:t>
+      </w:r>
+      <w:r>
+        <w:rPr>
+          <w:sz w:val="22"/>
+          <w:szCs w:val="22"/>
+        </w:rPr>
+        <w:t>in the game</w:t>
+      </w:r>
+      <w:r>
+        <w:rPr>
+          <w:sz w:val="22"/>
+          <w:szCs w:val="22"/>
+        </w:rPr>
+        <w:t xml:space="preserve"> decreases, the chance of a tie increases gradually. With 10 minutes remaining, the chance of a tie begins to increase dramatically, but each team </w:t>
       </w:r>
       <w:r>
         <w:rPr>
@@ -3004,7 +3150,21 @@
           <w:sz w:val="22"/>
           <w:szCs w:val="22"/>
         </w:rPr>
-        <w:t>The purpose of this section is to aid league commissioners who wish to use the information presented in this paper to improve parity in their recreational leagues. Our work reveals that a player’s experience in club leagues, where there is a vetting process to determine if a player can participate at their preferred division of competition, is more predictive than their own self-assessment as well as the assessments of any captains they have had in the past. For this reason, our first recommendation is that leagues use club ratings when they are available.</w:t>
+        <w:t xml:space="preserve">The purpose of this section is to aid league </w:t>
+      </w:r>
+      <w:r>
+        <w:rPr>
+          <w:sz w:val="22"/>
+          <w:szCs w:val="22"/>
+        </w:rPr>
+        <w:t>organizers</w:t>
+      </w:r>
+      <w:r>
+        <w:rPr>
+          <w:sz w:val="22"/>
+          <w:szCs w:val="22"/>
+        </w:rPr>
+        <w:t xml:space="preserve"> who wish to use the information presented in this paper to improve parity in their recreational leagues. Our work reveals that a player’s experience in club leagues, where there is a vetting process to determine if a player can participate at their preferred division of competition, is more predictive than their own self-assessment as well as the assessments of any captains they have had in the past. For this reason, our first recommendation is that leagues use club ratings when they are available.</w:t>
       </w:r>
     </w:p>
     <w:p>
@@ -3020,7 +3180,30 @@
           <w:sz w:val="22"/>
           <w:szCs w:val="22"/>
         </w:rPr>
-        <w:t>Captain-assessment ratings should be used when club ratings are not present. This is a key result for regions that do not have the participation numbers to run club leagues like BUDA. For smaller organizations that are frustrated by the frequent occurrence of imbalanced teams, we highly recommend that captains regularly rate the players on their recreational league teams. Captain-assessment ratings are significantly more predictive of true skill level and future team performance than self-assessment ratings. League commissioners might even consider providing a financial reward to captains that complete player assessments at the end of each season, perhaps a refund of the registration fee or discount for future league participation.</w:t>
+        <w:t xml:space="preserve">Captain-assessment ratings should be used when club ratings are not present. This is a key result for regions that do not have the participation numbers to run club leagues like BUDA. For smaller organizations that are frustrated by the frequent occurrence of imbalanced teams, we highly recommend that captains regularly rate the players on their recreational league teams. Captain-assessment ratings are significantly more predictive of true skill level and future team performance than self-assessment ratings. League </w:t>
+      </w:r>
+      <w:r>
+        <w:rPr>
+          <w:sz w:val="22"/>
+          <w:szCs w:val="22"/>
+        </w:rPr>
+        <w:t>organizers</w:t>
+      </w:r>
+      <w:r>
+        <w:rPr>
+          <w:sz w:val="22"/>
+          <w:szCs w:val="22"/>
+        </w:rPr>
+        <w:t xml:space="preserve"> might even consider providing a financial reward to captains that complete player assessments at the end of each season, perhaps a ref</w:t>
+      </w:r>
+      <w:bookmarkStart w:id="0" w:name="_GoBack"/>
+      <w:bookmarkEnd w:id="0"/>
+      <w:r>
+        <w:rPr>
+          <w:sz w:val="22"/>
+          <w:szCs w:val="22"/>
+        </w:rPr>
+        <w:t>und of the registration fee or discount for future league participation.</w:t>
       </w:r>
     </w:p>
     <w:p>
@@ -3117,8 +3300,6 @@
         </w:rPr>
         <w:t>Summary and Future Work</w:t>
       </w:r>
-      <w:bookmarkStart w:id="0" w:name="_GoBack"/>
-      <w:bookmarkEnd w:id="0"/>
     </w:p>
     <w:p>
       <w:pPr>
@@ -5637,7 +5818,7 @@
 </file>
 
 <file path=customXml/itemProps1.xml><?xml version="1.0" encoding="utf-8"?>
-<ds:datastoreItem xmlns:ds="http://schemas.openxmlformats.org/officeDocument/2006/customXml" ds:itemID="{119E24F0-4D94-DB40-950C-DADB6BDBE5D6}">
+<ds:datastoreItem xmlns:ds="http://schemas.openxmlformats.org/officeDocument/2006/customXml" ds:itemID="{29875144-AA78-044C-9698-BA32778F6412}">
   <ds:schemaRefs>
     <ds:schemaRef ds:uri="http://schemas.openxmlformats.org/officeDocument/2006/bibliography"/>
   </ds:schemaRefs>

</xml_diff>